<commit_message>
updated Database project Part 1
</commit_message>
<xml_diff>
--- a/Database Project.docx
+++ b/Database Project.docx
@@ -1,6 +1,6 @@
 
 <file path=word/document.xml><?xml version="1.0" encoding="utf-8"?>
-<w:document xmlns:wpc="http://schemas.microsoft.com/office/word/2010/wordprocessingCanvas" xmlns:cx="http://schemas.microsoft.com/office/drawing/2014/chartex" xmlns:cx1="http://schemas.microsoft.com/office/drawing/2015/9/8/chartex" xmlns:cx2="http://schemas.microsoft.com/office/drawing/2015/10/21/chartex" xmlns:cx3="http://schemas.microsoft.com/office/drawing/2016/5/9/chartex" xmlns:cx4="http://schemas.microsoft.com/office/drawing/2016/5/10/chartex" xmlns:cx5="http://schemas.microsoft.com/office/drawing/2016/5/11/chartex" xmlns:cx6="http://schemas.microsoft.com/office/drawing/2016/5/12/chartex" xmlns:cx7="http://schemas.microsoft.com/office/drawing/2016/5/13/chartex" xmlns:cx8="http://schemas.microsoft.com/office/drawing/2016/5/14/chartex" xmlns:mc="http://schemas.openxmlformats.org/markup-compatibility/2006" xmlns:aink="http://schemas.microsoft.com/office/drawing/2016/ink" xmlns:am3d="http://schemas.microsoft.com/office/drawing/2017/model3d" xmlns:o="urn:schemas-microsoft-com:office:office" xmlns:oel="http://schemas.microsoft.com/office/2019/extlst" xmlns:r="http://schemas.openxmlformats.org/officeDocument/2006/relationships" xmlns:m="http://schemas.openxmlformats.org/officeDocument/2006/math" xmlns:v="urn:schemas-microsoft-com:vml" xmlns:wp14="http://schemas.microsoft.com/office/word/2010/wordprocessingDrawing" xmlns:wp="http://schemas.openxmlformats.org/drawingml/2006/wordprocessingDrawing" xmlns:w10="urn:schemas-microsoft-com:office:word" xmlns:w="http://schemas.openxmlformats.org/wordprocessingml/2006/main" xmlns:w14="http://schemas.microsoft.com/office/word/2010/wordml" xmlns:w15="http://schemas.microsoft.com/office/word/2012/wordml" xmlns:w16cex="http://schemas.microsoft.com/office/word/2018/wordml/cex" xmlns:w16cid="http://schemas.microsoft.com/office/word/2016/wordml/cid" xmlns:w16="http://schemas.microsoft.com/office/word/2018/wordml" xmlns:w16sdtdh="http://schemas.microsoft.com/office/word/2020/wordml/sdtdatahash" xmlns:w16se="http://schemas.microsoft.com/office/word/2015/wordml/symex" xmlns:wpg="http://schemas.microsoft.com/office/word/2010/wordprocessingGroup" xmlns:wpi="http://schemas.microsoft.com/office/word/2010/wordprocessingInk" xmlns:wne="http://schemas.microsoft.com/office/word/2006/wordml" xmlns:wps="http://schemas.microsoft.com/office/word/2010/wordprocessingShape" mc:Ignorable="w14 w15 w16se w16cid w16 w16cex w16sdtdh wp14">
+<w:document xmlns:wpc="http://schemas.microsoft.com/office/word/2010/wordprocessingCanvas" xmlns:cx="http://schemas.microsoft.com/office/drawing/2014/chartex" xmlns:cx1="http://schemas.microsoft.com/office/drawing/2015/9/8/chartex" xmlns:cx2="http://schemas.microsoft.com/office/drawing/2015/10/21/chartex" xmlns:cx3="http://schemas.microsoft.com/office/drawing/2016/5/9/chartex" xmlns:cx4="http://schemas.microsoft.com/office/drawing/2016/5/10/chartex" xmlns:cx5="http://schemas.microsoft.com/office/drawing/2016/5/11/chartex" xmlns:cx6="http://schemas.microsoft.com/office/drawing/2016/5/12/chartex" xmlns:cx7="http://schemas.microsoft.com/office/drawing/2016/5/13/chartex" xmlns:cx8="http://schemas.microsoft.com/office/drawing/2016/5/14/chartex" xmlns:mc="http://schemas.openxmlformats.org/markup-compatibility/2006" xmlns:aink="http://schemas.microsoft.com/office/drawing/2016/ink" xmlns:am3d="http://schemas.microsoft.com/office/drawing/2017/model3d" xmlns:o="urn:schemas-microsoft-com:office:office" xmlns:r="http://schemas.openxmlformats.org/officeDocument/2006/relationships" xmlns:m="http://schemas.openxmlformats.org/officeDocument/2006/math" xmlns:v="urn:schemas-microsoft-com:vml" xmlns:wp14="http://schemas.microsoft.com/office/word/2010/wordprocessingDrawing" xmlns:wp="http://schemas.openxmlformats.org/drawingml/2006/wordprocessingDrawing" xmlns:w10="urn:schemas-microsoft-com:office:word" xmlns:w="http://schemas.openxmlformats.org/wordprocessingml/2006/main" xmlns:w14="http://schemas.microsoft.com/office/word/2010/wordml" xmlns:w15="http://schemas.microsoft.com/office/word/2012/wordml" xmlns:w16cex="http://schemas.microsoft.com/office/word/2018/wordml/cex" xmlns:w16cid="http://schemas.microsoft.com/office/word/2016/wordml/cid" xmlns:w16="http://schemas.microsoft.com/office/word/2018/wordml" xmlns:w16sdtdh="http://schemas.microsoft.com/office/word/2020/wordml/sdtdatahash" xmlns:w16se="http://schemas.microsoft.com/office/word/2015/wordml/symex" xmlns:wpg="http://schemas.microsoft.com/office/word/2010/wordprocessingGroup" xmlns:wpi="http://schemas.microsoft.com/office/word/2010/wordprocessingInk" xmlns:wne="http://schemas.microsoft.com/office/word/2006/wordml" xmlns:wps="http://schemas.microsoft.com/office/word/2010/wordprocessingShape" mc:Ignorable="w14 w15 w16se w16cid w16 w16cex w16sdtdh wp14">
   <w:body>
     <w:sdt>
       <w:sdtPr>
@@ -270,7 +270,7 @@
                   </wp:anchor>
                 </w:drawing>
               </mc:Choice>
-              <mc:Fallback>
+              <mc:Fallback xmlns:oel="http://schemas.microsoft.com/office/2019/extlst">
                 <w:pict>
                   <v:group w14:anchorId="7B363CA7" id="Group 149" o:spid="_x0000_s1026" style="position:absolute;margin-left:0;margin-top:0;width:8in;height:95.7pt;z-index:251662336;mso-width-percent:941;mso-height-percent:121;mso-top-percent:23;mso-position-horizontal:center;mso-position-horizontal-relative:page;mso-position-vertical-relative:page;mso-width-percent:941;mso-height-percent:121;mso-top-percent:23" coordorigin="" coordsize="73152,12161" o:gfxdata="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">
                     <v:shape id="Rectangle 51" o:spid="_x0000_s1027" style="position:absolute;width:73152;height:11303;visibility:visible;mso-wrap-style:square;v-text-anchor:middle" coordsize="7312660,1129665" o:gfxdata="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" path="m,l7312660,r,1129665l3619500,733425,,1091565,,xe" fillcolor="#4472c4 [3204]" stroked="f" strokeweight="1pt">
@@ -362,6 +362,7 @@
                                   <w:dataBinding w:prefixMappings="xmlns:ns0='http://purl.org/dc/elements/1.1/' xmlns:ns1='http://schemas.openxmlformats.org/package/2006/metadata/core-properties' " w:xpath="/ns1:coreProperties[1]/ns0:creator[1]" w:storeItemID="{6C3C8BC8-F283-45AE-878A-BAB7291924A1}"/>
                                   <w:text/>
                                 </w:sdtPr>
+                                <w:sdtEndPr/>
                                 <w:sdtContent>
                                   <w:p>
                                     <w:pPr>
@@ -407,6 +408,7 @@
                                     <w:dataBinding w:prefixMappings="xmlns:ns0='http://schemas.microsoft.com/office/2006/coverPageProps' " w:xpath="/ns0:CoverPageProperties[1]/ns0:CompanyEmail[1]" w:storeItemID="{55AF091B-3C7A-41E3-B477-F2FDAA23CFDA}"/>
                                     <w:text/>
                                   </w:sdtPr>
+                                  <w:sdtEndPr/>
                                   <w:sdtContent>
                                     <w:r>
                                       <w:rPr>
@@ -439,7 +441,7 @@
                   </wp:anchor>
                 </w:drawing>
               </mc:Choice>
-              <mc:Fallback>
+              <mc:Fallback xmlns:oel="http://schemas.microsoft.com/office/2019/extlst">
                 <w:pict>
                   <v:shapetype w14:anchorId="087A6E8C" id="_x0000_t202" coordsize="21600,21600" o:spt="202" path="m,l,21600r21600,l21600,xe">
                     <v:stroke joinstyle="miter"/>
@@ -619,6 +621,7 @@
                                   <w:dataBinding w:prefixMappings="xmlns:ns0='http://schemas.microsoft.com/office/2006/coverPageProps' " w:xpath="/ns0:CoverPageProperties[1]/ns0:Abstract[1]" w:storeItemID="{55AF091B-3C7A-41E3-B477-F2FDAA23CFDA}"/>
                                   <w:text w:multiLine="1"/>
                                 </w:sdtPr>
+                                <w:sdtEndPr/>
                                 <w:sdtContent>
                                   <w:p>
                                     <w:pPr>
@@ -657,7 +660,7 @@
                   </wp:anchor>
                 </w:drawing>
               </mc:Choice>
-              <mc:Fallback>
+              <mc:Fallback xmlns:oel="http://schemas.microsoft.com/office/2019/extlst">
                 <w:pict>
                   <v:shape w14:anchorId="14E1D903" id="Text Box 153" o:spid="_x0000_s1027" type="#_x0000_t202" style="position:absolute;margin-left:0;margin-top:0;width:8in;height:79.5pt;z-index:251661312;visibility:visible;mso-wrap-style:square;mso-width-percent:941;mso-height-percent:100;mso-top-percent:700;mso-wrap-distance-left:9pt;mso-wrap-distance-top:0;mso-wrap-distance-right:9pt;mso-wrap-distance-bottom:0;mso-position-horizontal:center;mso-position-horizontal-relative:page;mso-position-vertical-relative:page;mso-width-percent:941;mso-height-percent:100;mso-top-percent:700;mso-width-relative:page;mso-height-relative:page;v-text-anchor:top" o:gfxdata="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" filled="f" stroked="f" strokeweight=".5pt">
                     <v:textbox style="mso-fit-shape-to-text:t" inset="126pt,0,54pt,0">
@@ -835,6 +838,7 @@
                                   <w:dataBinding w:prefixMappings="xmlns:ns0='http://purl.org/dc/elements/1.1/' xmlns:ns1='http://schemas.openxmlformats.org/package/2006/metadata/core-properties' " w:xpath="/ns1:coreProperties[1]/ns0:subject[1]" w:storeItemID="{6C3C8BC8-F283-45AE-878A-BAB7291924A1}"/>
                                   <w:text/>
                                 </w:sdtPr>
+                                <w:sdtEndPr/>
                                 <w:sdtContent>
                                   <w:p>
                                     <w:pPr>
@@ -877,7 +881,7 @@
                   </wp:anchor>
                 </w:drawing>
               </mc:Choice>
-              <mc:Fallback>
+              <mc:Fallback xmlns:oel="http://schemas.microsoft.com/office/2019/extlst">
                 <w:pict>
                   <v:shape w14:anchorId="6ACB2A38" id="Text Box 154" o:spid="_x0000_s1028" type="#_x0000_t202" style="position:absolute;margin-left:0;margin-top:0;width:8in;height:286.5pt;z-index:251659264;visibility:visible;mso-wrap-style:square;mso-width-percent:941;mso-height-percent:363;mso-top-percent:300;mso-wrap-distance-left:9pt;mso-wrap-distance-top:0;mso-wrap-distance-right:9pt;mso-wrap-distance-bottom:0;mso-position-horizontal:center;mso-position-horizontal-relative:page;mso-position-vertical-relative:page;mso-width-percent:941;mso-height-percent:363;mso-top-percent:300;mso-width-relative:page;mso-height-relative:page;v-text-anchor:bottom" o:gfxdata="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" filled="f" stroked="f" strokeweight=".5pt">
                     <v:textbox inset="126pt,0,54pt,0">
@@ -1000,47 +1004,73 @@
         <w:ind w:left="360"/>
       </w:pPr>
       <w:r>
-        <w:t xml:space="preserve">The product I sell are underwater-themed action figures for the TV show </w:t>
-      </w:r>
-      <w:proofErr w:type="spellStart"/>
-      <w:r>
-        <w:t>Spongebob</w:t>
-      </w:r>
-      <w:proofErr w:type="spellEnd"/>
-      <w:r>
-        <w:t xml:space="preserve"> </w:t>
-      </w:r>
-      <w:proofErr w:type="spellStart"/>
-      <w:r>
-        <w:t>Squarepants</w:t>
-      </w:r>
-      <w:proofErr w:type="spellEnd"/>
-      <w:r>
-        <w:t xml:space="preserve">. We sell toys for kids </w:t>
+        <w:t xml:space="preserve">The product I sell are underwater-themed action figures for the </w:t>
+      </w:r>
+      <w:r>
+        <w:t>wildly popular (and made up) television show Sebastian and the Mer-Puppies. The show depicts Sebastian, the crab from Little Mermaid, and his adventures running an underwater doggie daycare</w:t>
+      </w:r>
+      <w:r>
+        <w:t xml:space="preserve">. </w:t>
+      </w:r>
+      <w:r>
+        <w:t>We designs and manufactures action figures based on the characters from the show. The</w:t>
+      </w:r>
+      <w:r>
+        <w:t xml:space="preserve"> toys </w:t>
+      </w:r>
+      <w:r>
+        <w:t xml:space="preserve">are marketed </w:t>
+      </w:r>
+      <w:r>
+        <w:t xml:space="preserve">for kids </w:t>
       </w:r>
       <w:r>
         <w:t>aged</w:t>
       </w:r>
       <w:r>
-        <w:t xml:space="preserve"> 4-10 that are designed to be played with during playtime at the pool/lake, or during bath time at home. Our organization is called Zwartz </w:t>
-      </w:r>
-      <w:r>
-        <w:t>T</w:t>
-      </w:r>
-      <w:r>
-        <w:t>oys</w:t>
-      </w:r>
-      <w:r>
-        <w:t xml:space="preserve">. </w:t>
-      </w:r>
-      <w:r>
-        <w:t>We are small</w:t>
-      </w:r>
-      <w:r>
-        <w:t>, independently owned toy company. We sell</w:t>
-      </w:r>
-      <w:r>
-        <w:t xml:space="preserve"> all over the United States with annual sales of 10 million dollars. </w:t>
+        <w:t xml:space="preserve"> 4-10 </w:t>
+      </w:r>
+      <w:r>
+        <w:t xml:space="preserve">and </w:t>
+      </w:r>
+      <w:r>
+        <w:t xml:space="preserve">are designed to be played with </w:t>
+      </w:r>
+      <w:r>
+        <w:t xml:space="preserve">in water at </w:t>
+      </w:r>
+      <w:r>
+        <w:t xml:space="preserve">the pool/lake or during bath time at home. </w:t>
+      </w:r>
+      <w:r>
+        <w:t xml:space="preserve">Our organization is called </w:t>
+      </w:r>
+      <w:r>
+        <w:t xml:space="preserve">Timmz Atlantic. </w:t>
+      </w:r>
+      <w:r>
+        <w:t>Timmz Atlantic is headquartered in Hilton Head, South Carolina. The company purchases raw materials from around the world. The</w:t>
+      </w:r>
+      <w:r>
+        <w:t xml:space="preserve"> toys are manufactured </w:t>
+      </w:r>
+      <w:r>
+        <w:t>here in the USA</w:t>
+      </w:r>
+      <w:r>
+        <w:t>,</w:t>
+      </w:r>
+      <w:r>
+        <w:t xml:space="preserve"> then</w:t>
+      </w:r>
+      <w:r>
+        <w:t xml:space="preserve"> shipped and sold </w:t>
+      </w:r>
+      <w:r>
+        <w:t>in the USA, Canada, and many countries in Western Europe</w:t>
+      </w:r>
+      <w:r>
+        <w:t>.</w:t>
       </w:r>
     </w:p>
     <w:p>
@@ -1059,62 +1089,74 @@
         <w:ind w:left="360"/>
       </w:pPr>
       <w:r>
-        <w:t>Zwartz Toys is a business that is comparable to</w:t>
-      </w:r>
-      <w:r>
-        <w:t xml:space="preserve"> Green Toys Inc. Green Toys was founded in 2007 and focuses on building eco-friendly and safe toys for kids using recycled material. Green Toys is headquarters in Sausalito California. They have around 11-50 employees and an annual revenue of $6 million. </w:t>
-      </w:r>
-    </w:p>
-    <w:p>
-      <w:pPr>
-        <w:pStyle w:val="ListParagraph"/>
-        <w:ind w:left="360"/>
-      </w:pPr>
-    </w:p>
-    <w:p>
-      <w:pPr>
-        <w:pStyle w:val="ListParagraph"/>
-        <w:ind w:left="360"/>
-      </w:pPr>
-      <w:r>
-        <w:t xml:space="preserve">According to </w:t>
-      </w:r>
-      <w:hyperlink r:id="rId8" w:anchor=":~:text=Green%20Toys%20Inc.%20is%20the,and%20other%20environmentally%20friendly%20materials." w:history="1">
+        <w:t>Timmz Atlantic is a company that’s comparable to Jakks Pacific</w:t>
+      </w:r>
+      <w:r>
+        <w:t xml:space="preserve">. </w:t>
+      </w:r>
+      <w:r>
+        <w:t xml:space="preserve">Jakks Pacific is an American toy company founded in 1995 and is now a publicly traded. Jakks produces toys for brands such as Super Mario, Sonic the </w:t>
+      </w:r>
+      <w:r>
+        <w:t>Hedgehog</w:t>
+      </w:r>
+      <w:r>
+        <w:t xml:space="preserve">, and APEX Legends. The 2022 third quarter report shows net sales were $323.0 million, a year-over-year increase of 36%. </w:t>
+      </w:r>
+      <w:r>
+        <w:t xml:space="preserve">JAKKS’ products are manufactured in factories all over the world, including China, India, </w:t>
+      </w:r>
+      <w:r>
+        <w:t>Mexico,</w:t>
+      </w:r>
+      <w:r>
+        <w:t xml:space="preserve"> and the United States</w:t>
+      </w:r>
+      <w:r>
+        <w:t xml:space="preserve">. Jakks toys has </w:t>
+      </w:r>
+      <w:r>
+        <w:t xml:space="preserve">over 750 </w:t>
+      </w:r>
+      <w:r>
+        <w:t>employees</w:t>
+      </w:r>
+      <w:r>
+        <w:t xml:space="preserve"> worldwide but is</w:t>
+      </w:r>
+      <w:r>
+        <w:t xml:space="preserve"> </w:t>
+      </w:r>
+      <w:r>
+        <w:t>headquartered</w:t>
+      </w:r>
+      <w:r>
+        <w:t xml:space="preserve"> in Santa Monica, California. </w:t>
+      </w:r>
+      <w:r>
+        <w:t xml:space="preserve">Financial information found </w:t>
+      </w:r>
+      <w:hyperlink r:id="rId8" w:history="1">
         <w:r>
           <w:rPr>
             <w:rStyle w:val="Hyperlink"/>
           </w:rPr>
-          <w:t>Green Toys Linked In</w:t>
+          <w:t>here</w:t>
         </w:r>
       </w:hyperlink>
       <w:r>
-        <w:t xml:space="preserve">: </w:t>
-      </w:r>
-    </w:p>
-    <w:p>
-      <w:pPr>
-        <w:pStyle w:val="ListParagraph"/>
-        <w:ind w:left="360"/>
-      </w:pPr>
-      <w:r>
-        <w:t>“</w:t>
-      </w:r>
-      <w:r>
-        <w:t>Green Toys Inc. is the world’s leading manufacturer of eco-friendly children’s products. A pioneer in the use of recycled materials in consumer products, Green Toys makes an incredible line of classic children’s toys constructed from recycled plastic and other environmentally friendly materials. The company’s US-made products have a very devoted consumer following, and are now sold in over 3,000 retail location in the US, and are distributed globally in over 90 countries.</w:t>
-      </w:r>
-      <w:r>
-        <w:t xml:space="preserve">” Also found </w:t>
+        <w:t xml:space="preserve">. Employee information found </w:t>
       </w:r>
       <w:hyperlink r:id="rId9" w:history="1">
         <w:r>
           <w:rPr>
             <w:rStyle w:val="Hyperlink"/>
           </w:rPr>
-          <w:t>at rocketreach.co</w:t>
+          <w:t>here</w:t>
         </w:r>
       </w:hyperlink>
       <w:r>
-        <w:t>.</w:t>
+        <w:t xml:space="preserve">.  </w:t>
       </w:r>
     </w:p>
     <w:p>
@@ -1187,7 +1229,16 @@
         </w:drawing>
       </w:r>
       <w:r>
-        <w:t xml:space="preserve">Since this is a smaller company (11-50) employees we will use a </w:t>
+        <w:t>Timmz Atlantic has about 500</w:t>
+      </w:r>
+      <w:r>
+        <w:t xml:space="preserve"> employees </w:t>
+      </w:r>
+      <w:r>
+        <w:t>worldwide. At Timmz, w</w:t>
+      </w:r>
+      <w:r>
+        <w:t xml:space="preserve">e will use a </w:t>
       </w:r>
       <w:r>
         <w:t>three</w:t>
@@ -1320,7 +1371,7 @@
 </file>
 
 <file path=word/numbering.xml><?xml version="1.0" encoding="utf-8"?>
-<w:numbering xmlns:wpc="http://schemas.microsoft.com/office/word/2010/wordprocessingCanvas" xmlns:cx="http://schemas.microsoft.com/office/drawing/2014/chartex" xmlns:cx1="http://schemas.microsoft.com/office/drawing/2015/9/8/chartex" xmlns:cx2="http://schemas.microsoft.com/office/drawing/2015/10/21/chartex" xmlns:cx3="http://schemas.microsoft.com/office/drawing/2016/5/9/chartex" xmlns:cx4="http://schemas.microsoft.com/office/drawing/2016/5/10/chartex" xmlns:cx5="http://schemas.microsoft.com/office/drawing/2016/5/11/chartex" xmlns:cx6="http://schemas.microsoft.com/office/drawing/2016/5/12/chartex" xmlns:cx7="http://schemas.microsoft.com/office/drawing/2016/5/13/chartex" xmlns:cx8="http://schemas.microsoft.com/office/drawing/2016/5/14/chartex" xmlns:mc="http://schemas.openxmlformats.org/markup-compatibility/2006" xmlns:aink="http://schemas.microsoft.com/office/drawing/2016/ink" xmlns:am3d="http://schemas.microsoft.com/office/drawing/2017/model3d" xmlns:o="urn:schemas-microsoft-com:office:office" xmlns:oel="http://schemas.microsoft.com/office/2019/extlst" xmlns:r="http://schemas.openxmlformats.org/officeDocument/2006/relationships" xmlns:m="http://schemas.openxmlformats.org/officeDocument/2006/math" xmlns:v="urn:schemas-microsoft-com:vml" xmlns:wp14="http://schemas.microsoft.com/office/word/2010/wordprocessingDrawing" xmlns:wp="http://schemas.openxmlformats.org/drawingml/2006/wordprocessingDrawing" xmlns:w10="urn:schemas-microsoft-com:office:word" xmlns:w="http://schemas.openxmlformats.org/wordprocessingml/2006/main" xmlns:w14="http://schemas.microsoft.com/office/word/2010/wordml" xmlns:w15="http://schemas.microsoft.com/office/word/2012/wordml" xmlns:w16cex="http://schemas.microsoft.com/office/word/2018/wordml/cex" xmlns:w16cid="http://schemas.microsoft.com/office/word/2016/wordml/cid" xmlns:w16="http://schemas.microsoft.com/office/word/2018/wordml" xmlns:w16sdtdh="http://schemas.microsoft.com/office/word/2020/wordml/sdtdatahash" xmlns:w16se="http://schemas.microsoft.com/office/word/2015/wordml/symex" xmlns:wpg="http://schemas.microsoft.com/office/word/2010/wordprocessingGroup" xmlns:wpi="http://schemas.microsoft.com/office/word/2010/wordprocessingInk" xmlns:wne="http://schemas.microsoft.com/office/word/2006/wordml" xmlns:wps="http://schemas.microsoft.com/office/word/2010/wordprocessingShape" mc:Ignorable="w14 w15 w16se w16cid w16 w16cex w16sdtdh wp14">
+<w:numbering xmlns:wpc="http://schemas.microsoft.com/office/word/2010/wordprocessingCanvas" xmlns:cx="http://schemas.microsoft.com/office/drawing/2014/chartex" xmlns:cx1="http://schemas.microsoft.com/office/drawing/2015/9/8/chartex" xmlns:cx2="http://schemas.microsoft.com/office/drawing/2015/10/21/chartex" xmlns:cx3="http://schemas.microsoft.com/office/drawing/2016/5/9/chartex" xmlns:cx4="http://schemas.microsoft.com/office/drawing/2016/5/10/chartex" xmlns:cx5="http://schemas.microsoft.com/office/drawing/2016/5/11/chartex" xmlns:cx6="http://schemas.microsoft.com/office/drawing/2016/5/12/chartex" xmlns:cx7="http://schemas.microsoft.com/office/drawing/2016/5/13/chartex" xmlns:cx8="http://schemas.microsoft.com/office/drawing/2016/5/14/chartex" xmlns:mc="http://schemas.openxmlformats.org/markup-compatibility/2006" xmlns:aink="http://schemas.microsoft.com/office/drawing/2016/ink" xmlns:am3d="http://schemas.microsoft.com/office/drawing/2017/model3d" xmlns:o="urn:schemas-microsoft-com:office:office" xmlns:r="http://schemas.openxmlformats.org/officeDocument/2006/relationships" xmlns:m="http://schemas.openxmlformats.org/officeDocument/2006/math" xmlns:v="urn:schemas-microsoft-com:vml" xmlns:wp14="http://schemas.microsoft.com/office/word/2010/wordprocessingDrawing" xmlns:wp="http://schemas.openxmlformats.org/drawingml/2006/wordprocessingDrawing" xmlns:w10="urn:schemas-microsoft-com:office:word" xmlns:w="http://schemas.openxmlformats.org/wordprocessingml/2006/main" xmlns:w14="http://schemas.microsoft.com/office/word/2010/wordml" xmlns:w15="http://schemas.microsoft.com/office/word/2012/wordml" xmlns:w16cex="http://schemas.microsoft.com/office/word/2018/wordml/cex" xmlns:w16cid="http://schemas.microsoft.com/office/word/2016/wordml/cid" xmlns:w16="http://schemas.microsoft.com/office/word/2018/wordml" xmlns:w16sdtdh="http://schemas.microsoft.com/office/word/2020/wordml/sdtdatahash" xmlns:w16se="http://schemas.microsoft.com/office/word/2015/wordml/symex" xmlns:wpg="http://schemas.microsoft.com/office/word/2010/wordprocessingGroup" xmlns:wpi="http://schemas.microsoft.com/office/word/2010/wordprocessingInk" xmlns:wne="http://schemas.microsoft.com/office/word/2006/wordml" xmlns:wps="http://schemas.microsoft.com/office/word/2010/wordprocessingShape" mc:Ignorable="w14 w15 w16se w16cid w16 w16cex w16sdtdh wp14">
   <w:abstractNum w:abstractNumId="0" w15:restartNumberingAfterBreak="0">
     <w:nsid w:val="42630FA3"/>
     <w:multiLevelType w:val="hybridMultilevel"/>
@@ -2027,7 +2078,6 @@
   <w:style w:type="character" w:default="1" w:styleId="DefaultParagraphFont">
     <w:name w:val="Default Paragraph Font"/>
     <w:uiPriority w:val="1"/>
-    <w:semiHidden/>
     <w:unhideWhenUsed/>
   </w:style>
   <w:style w:type="table" w:default="1" w:styleId="TableNormal">

</xml_diff>

<commit_message>
updated load script for .csv files
</commit_message>
<xml_diff>
--- a/Database Project.docx
+++ b/Database Project.docx
@@ -1044,15 +1044,7 @@
         <w:t xml:space="preserve">. </w:t>
       </w:r>
       <w:r>
-        <w:t xml:space="preserve">We </w:t>
-      </w:r>
-      <w:proofErr w:type="gramStart"/>
-      <w:r>
-        <w:t>designs</w:t>
-      </w:r>
-      <w:proofErr w:type="gramEnd"/>
-      <w:r>
-        <w:t xml:space="preserve"> and manufactures action figures based on the characters from the show. The</w:t>
+        <w:t>We designs and manufactures action figures based on the characters from the show. The</w:t>
       </w:r>
       <w:r>
         <w:t xml:space="preserve"> toys </w:t>
@@ -1422,15 +1414,7 @@
         <w:t xml:space="preserve">This business will need to store and access many different data types. </w:t>
       </w:r>
       <w:r>
-        <w:t xml:space="preserve">The main aspects of Timms Pacific </w:t>
-      </w:r>
-      <w:proofErr w:type="gramStart"/>
-      <w:r>
-        <w:t>is</w:t>
-      </w:r>
-      <w:proofErr w:type="gramEnd"/>
-      <w:r>
-        <w:t xml:space="preserve"> buying from third-party manufactures, shipping information, and customer data. </w:t>
+        <w:t xml:space="preserve">The main aspects of Timms Pacific is buying from third-party manufactures, shipping information, and customer data. </w:t>
       </w:r>
       <w:r>
         <w:t xml:space="preserve">Primary data could be the name of the toy’s character, the location it’s being shipped to, or the retailer its being sold at. Integers can be used for part numbers and floats will be used for costs and quantities of raw materials. This database will also need to store </w:t>
@@ -1522,18 +1506,13 @@
         <w:spacing w:after="160" w:line="259" w:lineRule="auto"/>
       </w:pPr>
       <w:r>
-        <w:t xml:space="preserve">Five </w:t>
-      </w:r>
-      <w:proofErr w:type="gramStart"/>
-      <w:r>
-        <w:t xml:space="preserve">entities  </w:t>
+        <w:t xml:space="preserve">Five entities  </w:t>
       </w:r>
       <w:proofErr w:type="spellStart"/>
       <w:r>
         <w:t>Timmz</w:t>
       </w:r>
       <w:proofErr w:type="spellEnd"/>
-      <w:proofErr w:type="gramEnd"/>
       <w:r>
         <w:t xml:space="preserve"> Atlantic maintains records for include: Employee data, Third party manufacturers, products, sales, and shipping information:  </w:t>
       </w:r>
@@ -1568,21 +1547,8 @@
         </w:numPr>
         <w:spacing w:after="160" w:line="259" w:lineRule="auto"/>
       </w:pPr>
-      <w:proofErr w:type="gramStart"/>
-      <w:r>
-        <w:t>All of</w:t>
-      </w:r>
-      <w:proofErr w:type="gramEnd"/>
-      <w:r>
-        <w:t xml:space="preserve"> our products are made by third part manufacturers. We choose our partners based on quality, </w:t>
-      </w:r>
-      <w:proofErr w:type="gramStart"/>
-      <w:r>
-        <w:t>reliability</w:t>
-      </w:r>
-      <w:proofErr w:type="gramEnd"/>
-      <w:r>
-        <w:t xml:space="preserve"> and price. This table records the manufacturer’s name, location (country), max production capacity per day, a cost rating, and a reliability rating. </w:t>
+      <w:r>
+        <w:t xml:space="preserve">All of our products are made by third part manufacturers. We choose our partners based on quality, reliability and price. This table records the manufacturer’s name, location (country), max production capacity per day, a cost rating, and a reliability rating. </w:t>
       </w:r>
     </w:p>
     <w:p>
@@ -1714,13 +1680,8 @@
             <w:tcW w:w="1247" w:type="dxa"/>
           </w:tcPr>
           <w:p>
-            <w:proofErr w:type="gramStart"/>
-            <w:r>
-              <w:t>varchar[</w:t>
-            </w:r>
-            <w:proofErr w:type="gramEnd"/>
-            <w:r>
-              <w:t>10]</w:t>
+            <w:r>
+              <w:t>varchar[10]</w:t>
             </w:r>
           </w:p>
         </w:tc>
@@ -1741,13 +1702,8 @@
             <w:tcW w:w="1247" w:type="dxa"/>
           </w:tcPr>
           <w:p>
-            <w:proofErr w:type="gramStart"/>
-            <w:r>
-              <w:t>varchar[</w:t>
-            </w:r>
-            <w:proofErr w:type="gramEnd"/>
-            <w:r>
-              <w:t>15]</w:t>
+            <w:r>
+              <w:t>varchar[15]</w:t>
             </w:r>
           </w:p>
         </w:tc>
@@ -1768,13 +1724,8 @@
             <w:tcW w:w="1247" w:type="dxa"/>
           </w:tcPr>
           <w:p>
-            <w:proofErr w:type="gramStart"/>
-            <w:r>
-              <w:t>varchar[</w:t>
-            </w:r>
-            <w:proofErr w:type="gramEnd"/>
-            <w:r>
-              <w:t>20]</w:t>
+            <w:r>
+              <w:t>varchar[20]</w:t>
             </w:r>
           </w:p>
         </w:tc>
@@ -1876,13 +1827,8 @@
             <w:tcW w:w="1972" w:type="dxa"/>
           </w:tcPr>
           <w:p>
-            <w:proofErr w:type="gramStart"/>
-            <w:r>
-              <w:t>varchar[</w:t>
-            </w:r>
-            <w:proofErr w:type="gramEnd"/>
-            <w:r>
-              <w:t>20]</w:t>
+            <w:r>
+              <w:t>varchar[20]</w:t>
             </w:r>
           </w:p>
         </w:tc>
@@ -1906,13 +1852,8 @@
             <w:tcW w:w="1972" w:type="dxa"/>
           </w:tcPr>
           <w:p>
-            <w:proofErr w:type="gramStart"/>
-            <w:r>
-              <w:t>varchar[</w:t>
-            </w:r>
-            <w:proofErr w:type="gramEnd"/>
-            <w:r>
-              <w:t>10]</w:t>
+            <w:r>
+              <w:t>varchar[10]</w:t>
             </w:r>
           </w:p>
         </w:tc>
@@ -1936,13 +1877,8 @@
             <w:tcW w:w="1972" w:type="dxa"/>
           </w:tcPr>
           <w:p>
-            <w:proofErr w:type="gramStart"/>
-            <w:r>
-              <w:t>varchar[</w:t>
-            </w:r>
-            <w:proofErr w:type="gramEnd"/>
-            <w:r>
-              <w:t>10]</w:t>
+            <w:r>
+              <w:t>varchar[10]</w:t>
             </w:r>
           </w:p>
         </w:tc>
@@ -2034,13 +1970,8 @@
             <w:tcW w:w="1859" w:type="dxa"/>
           </w:tcPr>
           <w:p>
-            <w:proofErr w:type="gramStart"/>
-            <w:r>
-              <w:t>varchar[</w:t>
-            </w:r>
-            <w:proofErr w:type="gramEnd"/>
-            <w:r>
-              <w:t>20]</w:t>
+            <w:r>
+              <w:t>varchar[20]</w:t>
             </w:r>
           </w:p>
         </w:tc>
@@ -2064,13 +1995,8 @@
             <w:tcW w:w="1859" w:type="dxa"/>
           </w:tcPr>
           <w:p>
-            <w:proofErr w:type="gramStart"/>
-            <w:r>
-              <w:t>varchar[</w:t>
-            </w:r>
-            <w:proofErr w:type="gramEnd"/>
-            <w:r>
-              <w:t>10]</w:t>
+            <w:r>
+              <w:t>varchar[10]</w:t>
             </w:r>
           </w:p>
         </w:tc>
@@ -2230,13 +2156,8 @@
             <w:tcW w:w="1350" w:type="dxa"/>
           </w:tcPr>
           <w:p>
-            <w:proofErr w:type="gramStart"/>
-            <w:r>
-              <w:t>varchar[</w:t>
-            </w:r>
-            <w:proofErr w:type="gramEnd"/>
-            <w:r>
-              <w:t>10]</w:t>
+            <w:r>
+              <w:t>varchar[10]</w:t>
             </w:r>
           </w:p>
         </w:tc>
@@ -2257,13 +2178,8 @@
             <w:tcW w:w="1350" w:type="dxa"/>
           </w:tcPr>
           <w:p>
-            <w:proofErr w:type="gramStart"/>
-            <w:r>
-              <w:t>varchar[</w:t>
-            </w:r>
-            <w:proofErr w:type="gramEnd"/>
-            <w:r>
-              <w:t>10]</w:t>
+            <w:r>
+              <w:t>varchar[10]</w:t>
             </w:r>
           </w:p>
         </w:tc>
@@ -2354,13 +2270,8 @@
             <w:tcW w:w="1400" w:type="dxa"/>
           </w:tcPr>
           <w:p>
-            <w:proofErr w:type="gramStart"/>
-            <w:r>
-              <w:t>varchar[</w:t>
-            </w:r>
-            <w:proofErr w:type="gramEnd"/>
-            <w:r>
-              <w:t>20]</w:t>
+            <w:r>
+              <w:t>varchar[20]</w:t>
             </w:r>
           </w:p>
         </w:tc>
@@ -2384,13 +2295,8 @@
             <w:tcW w:w="1400" w:type="dxa"/>
           </w:tcPr>
           <w:p>
-            <w:proofErr w:type="gramStart"/>
-            <w:r>
-              <w:t>varchar[</w:t>
-            </w:r>
-            <w:proofErr w:type="gramEnd"/>
-            <w:r>
-              <w:t>10]</w:t>
+            <w:r>
+              <w:t>varchar[10]</w:t>
             </w:r>
           </w:p>
         </w:tc>
@@ -2593,36 +2499,12 @@
     </w:p>
     <w:p>
       <w:r>
-        <w:t xml:space="preserve">Third party manufacturer has a one mandatory to many optional </w:t>
-      </w:r>
-      <w:proofErr w:type="gramStart"/>
-      <w:r>
-        <w:t>relationship</w:t>
-      </w:r>
-      <w:proofErr w:type="gramEnd"/>
-      <w:r>
-        <w:t xml:space="preserve"> with the products produced at that manufacturer. The manufacturer could produce one or more of our products at one time. </w:t>
-      </w:r>
-    </w:p>
-    <w:p>
-      <w:r>
-        <w:t xml:space="preserve">The sales data has a many </w:t>
-      </w:r>
-      <w:proofErr w:type="gramStart"/>
-      <w:r>
-        <w:t>option</w:t>
-      </w:r>
-      <w:proofErr w:type="gramEnd"/>
-      <w:r>
-        <w:t xml:space="preserve"> to many optional relationship with the product names. A sale might contain one product or many products. The products could be part of just one </w:t>
-      </w:r>
-      <w:proofErr w:type="gramStart"/>
-      <w:r>
-        <w:t>sale</w:t>
-      </w:r>
-      <w:proofErr w:type="gramEnd"/>
-      <w:r>
-        <w:t xml:space="preserve"> or they could be part of many different sales. </w:t>
+        <w:t xml:space="preserve">Third party manufacturer has a one mandatory to many optional relationship with the products produced at that manufacturer. The manufacturer could produce one or more of our products at one time. </w:t>
+      </w:r>
+    </w:p>
+    <w:p>
+      <w:r>
+        <w:t xml:space="preserve">The sales data has a many option to many optional relationship with the product names. A sale might contain one product or many products. The products could be part of just one sale or they could be part of many different sales. </w:t>
       </w:r>
     </w:p>
     <w:p>
@@ -2642,10 +2524,126 @@
         <w:t xml:space="preserve">The sales data and shipping information have a one-to-one relationship. Each order number will have a unique tracking number with it. </w:t>
       </w:r>
     </w:p>
-    <w:p>
-      <w:pPr>
-        <w:ind w:left="720"/>
-      </w:pPr>
+    <w:p/>
+    <w:p>
+      <w:pPr>
+        <w:pStyle w:val="Heading1"/>
+      </w:pPr>
+      <w:r>
+        <w:t>Part 4: Creating the Database</w:t>
+      </w:r>
+    </w:p>
+    <w:p>
+      <w:r>
+        <w:t xml:space="preserve">For this part of the project I will be using XAMPP on Windows and running the code in the command shell. Here is a screen shot of the SQL script to create the tables in the data base. This script can be found in my GitHub under the </w:t>
+      </w:r>
+      <w:proofErr w:type="spellStart"/>
+      <w:r>
+        <w:t>create_tables.sql</w:t>
+      </w:r>
+      <w:proofErr w:type="spellEnd"/>
+      <w:r>
+        <w:t xml:space="preserve"> file. </w:t>
+      </w:r>
+    </w:p>
+    <w:p>
+      <w:r>
+        <w:rPr>
+          <w:noProof/>
+        </w:rPr>
+        <w:drawing>
+          <wp:inline distT="0" distB="0" distL="0" distR="0" wp14:anchorId="559DBA75" wp14:editId="4930F8E2">
+            <wp:extent cx="3830400" cy="2026920"/>
+            <wp:effectExtent l="0" t="0" r="0" b="0"/>
+            <wp:docPr id="1" name="Picture 1" descr="A screenshot of a computer&#10;&#10;Description automatically generated with medium confidence"/>
+            <wp:cNvGraphicFramePr>
+              <a:graphicFrameLocks xmlns:a="http://schemas.openxmlformats.org/drawingml/2006/main" noChangeAspect="1"/>
+            </wp:cNvGraphicFramePr>
+            <a:graphic xmlns:a="http://schemas.openxmlformats.org/drawingml/2006/main">
+              <a:graphicData uri="http://schemas.openxmlformats.org/drawingml/2006/picture">
+                <pic:pic xmlns:pic="http://schemas.openxmlformats.org/drawingml/2006/picture">
+                  <pic:nvPicPr>
+                    <pic:cNvPr id="1" name="Picture 1" descr="A screenshot of a computer&#10;&#10;Description automatically generated with medium confidence"/>
+                    <pic:cNvPicPr/>
+                  </pic:nvPicPr>
+                  <pic:blipFill>
+                    <a:blip r:embed="rId14" cstate="print">
+                      <a:extLst>
+                        <a:ext uri="{28A0092B-C50C-407E-A947-70E740481C1C}">
+                          <a14:useLocalDpi xmlns:a14="http://schemas.microsoft.com/office/drawing/2010/main" val="0"/>
+                        </a:ext>
+                      </a:extLst>
+                    </a:blip>
+                    <a:stretch>
+                      <a:fillRect/>
+                    </a:stretch>
+                  </pic:blipFill>
+                  <pic:spPr>
+                    <a:xfrm>
+                      <a:off x="0" y="0"/>
+                      <a:ext cx="3832929" cy="2028258"/>
+                    </a:xfrm>
+                    <a:prstGeom prst="rect">
+                      <a:avLst/>
+                    </a:prstGeom>
+                  </pic:spPr>
+                </pic:pic>
+              </a:graphicData>
+            </a:graphic>
+          </wp:inline>
+        </w:drawing>
+      </w:r>
+    </w:p>
+    <w:p/>
+    <w:p>
+      <w:r>
+        <w:t xml:space="preserve">With the tables created, here is the screen shot of the empty tables this script created. </w:t>
+      </w:r>
+    </w:p>
+    <w:p>
+      <w:r>
+        <w:drawing>
+          <wp:inline distT="0" distB="0" distL="0" distR="0" wp14:anchorId="4156AA64" wp14:editId="2B3CE40E">
+            <wp:extent cx="4053840" cy="2149488"/>
+            <wp:effectExtent l="0" t="0" r="3810" b="3175"/>
+            <wp:docPr id="4" name="Picture 4" descr="Text&#10;&#10;Description automatically generated"/>
+            <wp:cNvGraphicFramePr>
+              <a:graphicFrameLocks xmlns:a="http://schemas.openxmlformats.org/drawingml/2006/main" noChangeAspect="1"/>
+            </wp:cNvGraphicFramePr>
+            <a:graphic xmlns:a="http://schemas.openxmlformats.org/drawingml/2006/main">
+              <a:graphicData uri="http://schemas.openxmlformats.org/drawingml/2006/picture">
+                <pic:pic xmlns:pic="http://schemas.openxmlformats.org/drawingml/2006/picture">
+                  <pic:nvPicPr>
+                    <pic:cNvPr id="4" name="Picture 4" descr="Text&#10;&#10;Description automatically generated"/>
+                    <pic:cNvPicPr/>
+                  </pic:nvPicPr>
+                  <pic:blipFill>
+                    <a:blip r:embed="rId15"/>
+                    <a:stretch>
+                      <a:fillRect/>
+                    </a:stretch>
+                  </pic:blipFill>
+                  <pic:spPr>
+                    <a:xfrm>
+                      <a:off x="0" y="0"/>
+                      <a:ext cx="4064733" cy="2155264"/>
+                    </a:xfrm>
+                    <a:prstGeom prst="rect">
+                      <a:avLst/>
+                    </a:prstGeom>
+                  </pic:spPr>
+                </pic:pic>
+              </a:graphicData>
+            </a:graphic>
+          </wp:inline>
+        </w:drawing>
+      </w:r>
+    </w:p>
+    <w:p/>
+    <w:p>
+      <w:r>
+        <w:t xml:space="preserve">Once the tables were created, I uploaded the data using the XML files. Here is a screenshot of the code used to upload the data from the XML files. </w:t>
+      </w:r>
     </w:p>
     <w:p/>
     <w:p>

</xml_diff>

<commit_message>
updated project and screenshot
</commit_message>
<xml_diff>
--- a/Database Project.docx
+++ b/Database Project.docx
@@ -2524,7 +2524,6 @@
         <w:t xml:space="preserve">The sales data and shipping information have a one-to-one relationship. Each order number will have a unique tracking number with it. </w:t>
       </w:r>
     </w:p>
-    <w:p/>
     <w:p>
       <w:pPr>
         <w:pStyle w:val="Heading1"/>
@@ -2552,9 +2551,9 @@
           <w:noProof/>
         </w:rPr>
         <w:drawing>
-          <wp:inline distT="0" distB="0" distL="0" distR="0" wp14:anchorId="559DBA75" wp14:editId="4930F8E2">
-            <wp:extent cx="3830400" cy="2026920"/>
-            <wp:effectExtent l="0" t="0" r="0" b="0"/>
+          <wp:inline distT="0" distB="0" distL="0" distR="0" wp14:anchorId="559DBA75" wp14:editId="49117BA7">
+            <wp:extent cx="2793600" cy="1478280"/>
+            <wp:effectExtent l="0" t="0" r="6985" b="7620"/>
             <wp:docPr id="1" name="Picture 1" descr="A screenshot of a computer&#10;&#10;Description automatically generated with medium confidence"/>
             <wp:cNvGraphicFramePr>
               <a:graphicFrameLocks xmlns:a="http://schemas.openxmlformats.org/drawingml/2006/main" noChangeAspect="1"/>
@@ -2581,7 +2580,7 @@
                   <pic:spPr>
                     <a:xfrm>
                       <a:off x="0" y="0"/>
-                      <a:ext cx="3832929" cy="2028258"/>
+                      <a:ext cx="2801072" cy="1482234"/>
                     </a:xfrm>
                     <a:prstGeom prst="rect">
                       <a:avLst/>
@@ -2603,9 +2602,9 @@
     <w:p>
       <w:r>
         <w:drawing>
-          <wp:inline distT="0" distB="0" distL="0" distR="0" wp14:anchorId="4156AA64" wp14:editId="2B3CE40E">
-            <wp:extent cx="4053840" cy="2149488"/>
-            <wp:effectExtent l="0" t="0" r="3810" b="3175"/>
+          <wp:inline distT="0" distB="0" distL="0" distR="0" wp14:anchorId="4156AA64" wp14:editId="4DF32346">
+            <wp:extent cx="2802342" cy="1485900"/>
+            <wp:effectExtent l="0" t="0" r="0" b="0"/>
             <wp:docPr id="4" name="Picture 4" descr="Text&#10;&#10;Description automatically generated"/>
             <wp:cNvGraphicFramePr>
               <a:graphicFrameLocks xmlns:a="http://schemas.openxmlformats.org/drawingml/2006/main" noChangeAspect="1"/>
@@ -2626,7 +2625,7 @@
                   <pic:spPr>
                     <a:xfrm>
                       <a:off x="0" y="0"/>
-                      <a:ext cx="4064733" cy="2155264"/>
+                      <a:ext cx="2816867" cy="1493602"/>
                     </a:xfrm>
                     <a:prstGeom prst="rect">
                       <a:avLst/>
@@ -2642,7 +2641,63 @@
     <w:p/>
     <w:p>
       <w:r>
-        <w:t xml:space="preserve">Once the tables were created, I uploaded the data using the XML files. Here is a screenshot of the code used to upload the data from the XML files. </w:t>
+        <w:t>Once the tables were created, I uploaded the data using the XML files. Here is a screenshot of the code used to upload the data from the</w:t>
+      </w:r>
+      <w:r>
+        <w:t xml:space="preserve"> .csv</w:t>
+      </w:r>
+      <w:r>
+        <w:t xml:space="preserve"> files. </w:t>
+      </w:r>
+      <w:r>
+        <w:t xml:space="preserve"> The script can be found in GitHub under the </w:t>
+      </w:r>
+      <w:proofErr w:type="spellStart"/>
+      <w:r>
+        <w:t>fill_tables.sql</w:t>
+      </w:r>
+      <w:proofErr w:type="spellEnd"/>
+      <w:r>
+        <w:t xml:space="preserve"> fie. </w:t>
+      </w:r>
+    </w:p>
+    <w:p>
+      <w:r>
+        <w:drawing>
+          <wp:inline distT="0" distB="0" distL="0" distR="0" wp14:anchorId="3C7AE909" wp14:editId="52AB2C05">
+            <wp:extent cx="3604260" cy="1913031"/>
+            <wp:effectExtent l="0" t="0" r="0" b="0"/>
+            <wp:docPr id="6" name="Picture 6" descr="Text&#10;&#10;Description automatically generated"/>
+            <wp:cNvGraphicFramePr>
+              <a:graphicFrameLocks xmlns:a="http://schemas.openxmlformats.org/drawingml/2006/main" noChangeAspect="1"/>
+            </wp:cNvGraphicFramePr>
+            <a:graphic xmlns:a="http://schemas.openxmlformats.org/drawingml/2006/main">
+              <a:graphicData uri="http://schemas.openxmlformats.org/drawingml/2006/picture">
+                <pic:pic xmlns:pic="http://schemas.openxmlformats.org/drawingml/2006/picture">
+                  <pic:nvPicPr>
+                    <pic:cNvPr id="6" name="Picture 6" descr="Text&#10;&#10;Description automatically generated"/>
+                    <pic:cNvPicPr/>
+                  </pic:nvPicPr>
+                  <pic:blipFill>
+                    <a:blip r:embed="rId16"/>
+                    <a:stretch>
+                      <a:fillRect/>
+                    </a:stretch>
+                  </pic:blipFill>
+                  <pic:spPr>
+                    <a:xfrm>
+                      <a:off x="0" y="0"/>
+                      <a:ext cx="3622226" cy="1922567"/>
+                    </a:xfrm>
+                    <a:prstGeom prst="rect">
+                      <a:avLst/>
+                    </a:prstGeom>
+                  </pic:spPr>
+                </pic:pic>
+              </a:graphicData>
+            </a:graphic>
+          </wp:inline>
+        </w:drawing>
       </w:r>
     </w:p>
     <w:p/>

</xml_diff>